<commit_message>
Restructured report as per # research-355
</commit_message>
<xml_diff>
--- a/templates/report/docx/standard.docx
+++ b/templates/report/docx/standard.docx
@@ -17,6 +17,8 @@
       <w:r>
         <w:t>Performance Test Report</w:t>
       </w:r>
+      <w:bookmarkStart w:id="0" w:name="_GoBack"/>
+      <w:bookmarkEnd w:id="0"/>
     </w:p>
     <w:sdt>
       <w:sdtPr>
@@ -919,8 +921,6 @@
       <w:r>
         <w:br w:type="page"/>
       </w:r>
-      <w:bookmarkStart w:id="0" w:name="_GoBack"/>
-      <w:bookmarkEnd w:id="0"/>
     </w:p>
     <w:p>
       <w:pPr>
@@ -1728,16 +1728,8 @@
       <w:rPr>
         <w:rFonts w:asciiTheme="majorHAnsi" w:eastAsiaTheme="majorEastAsia" w:hAnsiTheme="majorHAnsi" w:cstheme="majorBidi"/>
       </w:rPr>
-      <w:t xml:space="preserve">Auto-generated by </w:t>
+      <w:t>Auto-generated by Hailstorm</w:t>
     </w:r>
-    <w:proofErr w:type="spellStart"/>
-    <w:r>
-      <w:rPr>
-        <w:rFonts w:asciiTheme="majorHAnsi" w:eastAsiaTheme="majorEastAsia" w:hAnsiTheme="majorHAnsi" w:cstheme="majorBidi"/>
-      </w:rPr>
-      <w:t>PerfDroid</w:t>
-    </w:r>
-    <w:proofErr w:type="spellEnd"/>
     <w:r>
       <w:rPr>
         <w:rFonts w:asciiTheme="majorHAnsi" w:eastAsiaTheme="majorEastAsia" w:hAnsiTheme="majorHAnsi" w:cstheme="majorBidi"/>
@@ -1770,7 +1762,7 @@
         <w:rFonts w:asciiTheme="majorHAnsi" w:eastAsiaTheme="majorEastAsia" w:hAnsiTheme="majorHAnsi" w:cstheme="majorBidi"/>
         <w:noProof/>
       </w:rPr>
-      <w:t>6</w:t>
+      <w:t>3</w:t>
     </w:r>
     <w:r>
       <w:rPr>
@@ -4847,7 +4839,7 @@
 </file>
 
 <file path=customXml/itemProps1.xml><?xml version="1.0" encoding="utf-8"?>
-<ds:datastoreItem xmlns:ds="http://schemas.openxmlformats.org/officeDocument/2006/customXml" ds:itemID="{E8C55EE4-BF0A-419E-A6B5-7BBA5B980B1D}">
+<ds:datastoreItem xmlns:ds="http://schemas.openxmlformats.org/officeDocument/2006/customXml" ds:itemID="{B0123B47-2A75-472D-B6C9-98D053DA0616}">
   <ds:schemaRefs>
     <ds:schemaRef ds:uri="http://schemas.openxmlformats.org/officeDocument/2006/bibliography"/>
   </ds:schemaRefs>

</xml_diff>